<commit_message>
Changes in ProjectSetup Guide.docx
</commit_message>
<xml_diff>
--- a/Project Setup Guide.docx
+++ b/Project Setup Guide.docx
@@ -544,7 +544,26 @@
           <w:b w:val="1"/>
           <w:rtl w:val="0"/>
         </w:rPr>
-        <w:t xml:space="preserve">python manage.py migrate</w:t>
+        <w:t xml:space="preserve">python3 manage.py migrate</w:t>
+      </w:r>
+    </w:p>
+    <w:p>
+      <w:pPr>
+        <w:numPr>
+          <w:ilvl w:val="0"/>
+          <w:numId w:val="7"/>
+        </w:numPr>
+        <w:ind w:left="720" w:hanging="360"/>
+        <w:rPr>
+          <w:b w:val="1"/>
+        </w:rPr>
+      </w:pPr>
+      <w:r>
+        <w:rPr>
+          <w:b w:val="1"/>
+          <w:rtl w:val="0"/>
+        </w:rPr>
+        <w:t xml:space="preserve">python3 manage.py createsuperuser</w:t>
       </w:r>
     </w:p>
     <w:p>
@@ -597,7 +616,7 @@
           <w:b w:val="1"/>
           <w:rtl w:val="0"/>
         </w:rPr>
-        <w:t xml:space="preserve">python manage.py runserver 0.0.0.0:8001</w:t>
+        <w:t xml:space="preserve">python3 manage.py runserver 0.0.0.0:8001</w:t>
       </w:r>
     </w:p>
     <w:p>

</xml_diff>